<commit_message>
Limited types of distributions to fit, added more distribution settings, updated manual
</commit_message>
<xml_diff>
--- a/Manual.docx
+++ b/Manual.docx
@@ -184,10 +184,7 @@
         <w:t>.</w:t>
       </w:r>
       <w:r>
-        <w:t xml:space="preserve"> </w:t>
-      </w:r>
-      <w:r>
-        <w:t>Any gray cell is either locked or is filled in automatically by the program.</w:t>
+        <w:t xml:space="preserve"> Any gray cell is either locked or is filled in automatically by the program.</w:t>
       </w:r>
       <w:r>
         <w:t xml:space="preserve"> </w:t>
@@ -336,13 +333,22 @@
         <w:t>Accuracy</w:t>
       </w:r>
       <w:r>
-        <w:t xml:space="preserve"> (number) – Required field representing the number of standard deviations between the mean and the upper or lower limit. For example, if the accuracy is 3 and the tolerance is 0.3 then the probability distribution is constructed such that the standard deviation is 0.1.</w:t>
+        <w:t xml:space="preserve"> (number) – </w:t>
+      </w:r>
+      <w:r>
+        <w:t>T</w:t>
+      </w:r>
+      <w:r>
+        <w:t>he number of standard deviations between the mean and the upper or lower limit. For example, if the accuracy is 3 and the tolerance is 0.3 then the probability distribution is constructed such that the standard deviation is 0.1.</w:t>
       </w:r>
       <w:r>
         <w:t xml:space="preserve"> </w:t>
       </w:r>
       <w:r>
-        <w:t>Typically,</w:t>
+        <w:t>If this field is left blank</w:t>
+      </w:r>
+      <w:r>
+        <w:t>,</w:t>
       </w:r>
       <w:r>
         <w:t xml:space="preserve"> a value of 3 is used.</w:t>
@@ -364,69 +370,28 @@
         <w:t>Distribution</w:t>
       </w:r>
       <w:r>
-        <w:t xml:space="preserve"> (text) – The name of the distribution to use. If this field is left blank, a normal distribution is used.</w:t>
-      </w:r>
-      <w:r>
-        <w:t xml:space="preserve"> The following distributions are supported:</w:t>
-      </w:r>
-    </w:p>
-    <w:p>
-      <w:pPr>
-        <w:pStyle w:val="ListParagraph"/>
-        <w:numPr>
-          <w:ilvl w:val="2"/>
-          <w:numId w:val="1"/>
-        </w:numPr>
-        <w:ind w:left="2160"/>
-      </w:pPr>
-      <w:r>
-        <w:rPr>
-          <w:b/>
-        </w:rPr>
-        <w:t xml:space="preserve">normal </w:t>
-      </w:r>
-      <w:r>
-        <w:t>–</w:t>
-      </w:r>
-      <w:r>
-        <w:rPr>
-          <w:b/>
-        </w:rPr>
+        <w:t xml:space="preserve"> (text) – The name</w:t>
+      </w:r>
+      <w:r>
+        <w:t xml:space="preserve"> and parameters</w:t>
+      </w:r>
+      <w:r>
+        <w:t xml:space="preserve"> of the distribution to use. If this field is left blank, a normal distribution is used.</w:t>
+      </w:r>
+      <w:r>
         <w:t xml:space="preserve"> </w:t>
       </w:r>
       <w:r>
-        <w:t>The default normal distribution</w:t>
-      </w:r>
-    </w:p>
-    <w:p>
-      <w:pPr>
-        <w:pStyle w:val="ListParagraph"/>
-        <w:numPr>
-          <w:ilvl w:val="2"/>
-          <w:numId w:val="1"/>
-        </w:numPr>
-        <w:ind w:left="2160"/>
-      </w:pPr>
-      <w:r>
-        <w:rPr>
-          <w:b/>
-        </w:rPr>
-        <w:t xml:space="preserve">fit </w:t>
-      </w:r>
-      <w:r>
-        <w:t xml:space="preserve">– A special setting where the program fits a distribution to </w:t>
-      </w:r>
-      <w:r>
-        <w:t>empirical</w:t>
-      </w:r>
-      <w:r>
-        <w:t xml:space="preserve"> data. More detail is found in the </w:t>
-      </w:r>
-      <w:r>
-        <w:t>Fitting Empirical Data</w:t>
-      </w:r>
-      <w:r>
-        <w:t xml:space="preserve"> section.</w:t>
+        <w:t xml:space="preserve">See the </w:t>
+      </w:r>
+      <w:r>
+        <w:rPr>
+          <w:i/>
+        </w:rPr>
+        <w:t xml:space="preserve">Distribution </w:t>
+      </w:r>
+      <w:r>
+        <w:t>section for more details.</w:t>
       </w:r>
     </w:p>
     <w:p>
@@ -473,10 +438,7 @@
         <w:t xml:space="preserve">Each stackup occupies one row. </w:t>
       </w:r>
       <w:r>
-        <w:t>The numbers in the C column represent the ID number of each</w:t>
-      </w:r>
-      <w:r>
-        <w:t xml:space="preserve"> stackup. </w:t>
+        <w:t xml:space="preserve">The numbers in the C column represent the ID number of each stackup. </w:t>
       </w:r>
     </w:p>
     <w:p>
@@ -516,7 +478,6 @@
         <w:rPr>
           <w:b/>
         </w:rPr>
-        <w:lastRenderedPageBreak/>
         <w:t>Dimensions</w:t>
       </w:r>
       <w:r>
@@ -590,6 +551,7 @@
         <w:ind w:left="765"/>
       </w:pPr>
       <w:r>
+        <w:lastRenderedPageBreak/>
         <w:t>The remaining fields are outputs from the program.</w:t>
       </w:r>
     </w:p>
@@ -862,6 +824,263 @@
         <w:pStyle w:val="Heading2"/>
       </w:pPr>
       <w:r>
+        <w:t>Distributions</w:t>
+      </w:r>
+    </w:p>
+    <w:p>
+      <w:r>
+        <w:t xml:space="preserve">The program includes six types of common distributions. If you are using the Python version, you can edit the permitted distribution types in </w:t>
+      </w:r>
+      <w:r>
+        <w:rPr>
+          <w:i/>
+        </w:rPr>
+        <w:t>distributions.py</w:t>
+      </w:r>
+      <w:r>
+        <w:t>.</w:t>
+      </w:r>
+      <w:r>
+        <w:t xml:space="preserve"> </w:t>
+      </w:r>
+      <w:r>
+        <w:t>The</w:t>
+      </w:r>
+      <w:r>
+        <w:t xml:space="preserve"> accepted inputs for the </w:t>
+      </w:r>
+      <w:r>
+        <w:rPr>
+          <w:b/>
+        </w:rPr>
+        <w:t xml:space="preserve">Distribution </w:t>
+      </w:r>
+      <w:r>
+        <w:t>column</w:t>
+      </w:r>
+      <w:r>
+        <w:t xml:space="preserve"> are listed below</w:t>
+      </w:r>
+      <w:r>
+        <w:t xml:space="preserve">. Besides the normal </w:t>
+      </w:r>
+      <w:r>
+        <w:t xml:space="preserve">and uniform </w:t>
+      </w:r>
+      <w:r>
+        <w:t>distribution</w:t>
+      </w:r>
+      <w:r>
+        <w:t>s</w:t>
+      </w:r>
+      <w:r>
+        <w:t>, every other distribution requires shape parameters to fully define the distribution.</w:t>
+      </w:r>
+    </w:p>
+    <w:p>
+      <w:pPr>
+        <w:pStyle w:val="ListParagraph"/>
+        <w:numPr>
+          <w:ilvl w:val="0"/>
+          <w:numId w:val="6"/>
+        </w:numPr>
+      </w:pPr>
+      <w:r>
+        <w:rPr>
+          <w:b/>
+        </w:rPr>
+        <w:t>n</w:t>
+      </w:r>
+      <w:r>
+        <w:rPr>
+          <w:b/>
+        </w:rPr>
+        <w:t>ormal</w:t>
+      </w:r>
+      <w:r>
+        <w:rPr>
+          <w:b/>
+        </w:rPr>
+        <w:t xml:space="preserve"> </w:t>
+      </w:r>
+      <w:r>
+        <w:t>– The default distribution.</w:t>
+      </w:r>
+      <w:r>
+        <w:t xml:space="preserve"> Also known as the Gaussian distribution.</w:t>
+      </w:r>
+    </w:p>
+    <w:p>
+      <w:pPr>
+        <w:pStyle w:val="ListParagraph"/>
+        <w:numPr>
+          <w:ilvl w:val="0"/>
+          <w:numId w:val="6"/>
+        </w:numPr>
+      </w:pPr>
+      <w:proofErr w:type="spellStart"/>
+      <w:proofErr w:type="gramStart"/>
+      <w:r>
+        <w:rPr>
+          <w:b/>
+        </w:rPr>
+        <w:t>skew,a</w:t>
+      </w:r>
+      <w:proofErr w:type="spellEnd"/>
+      <w:proofErr w:type="gramEnd"/>
+      <w:r>
+        <w:rPr>
+          <w:b/>
+        </w:rPr>
+        <w:t xml:space="preserve"> </w:t>
+      </w:r>
+      <w:r>
+        <w:t>– The skewed normal distribution with shape parameter a.</w:t>
+      </w:r>
+    </w:p>
+    <w:p>
+      <w:pPr>
+        <w:pStyle w:val="ListParagraph"/>
+        <w:numPr>
+          <w:ilvl w:val="0"/>
+          <w:numId w:val="6"/>
+        </w:numPr>
+      </w:pPr>
+      <w:proofErr w:type="gramStart"/>
+      <w:r>
+        <w:rPr>
+          <w:b/>
+        </w:rPr>
+        <w:t>beta,</w:t>
+      </w:r>
+      <w:r>
+        <w:rPr>
+          <w:b/>
+        </w:rPr>
+        <w:t>α</w:t>
+      </w:r>
+      <w:proofErr w:type="gramEnd"/>
+      <w:r>
+        <w:rPr>
+          <w:b/>
+        </w:rPr>
+        <w:t>,</w:t>
+      </w:r>
+      <w:r>
+        <w:rPr>
+          <w:b/>
+        </w:rPr>
+        <w:t>β</w:t>
+      </w:r>
+      <w:r>
+        <w:rPr>
+          <w:b/>
+        </w:rPr>
+        <w:t xml:space="preserve"> </w:t>
+      </w:r>
+      <w:r>
+        <w:t xml:space="preserve">– The beta distribution with shape parameters </w:t>
+      </w:r>
+      <w:r>
+        <w:t>α and β</w:t>
+      </w:r>
+      <w:r>
+        <w:t>.</w:t>
+      </w:r>
+    </w:p>
+    <w:p>
+      <w:pPr>
+        <w:pStyle w:val="ListParagraph"/>
+        <w:numPr>
+          <w:ilvl w:val="0"/>
+          <w:numId w:val="6"/>
+        </w:numPr>
+      </w:pPr>
+      <w:proofErr w:type="spellStart"/>
+      <w:proofErr w:type="gramStart"/>
+      <w:r>
+        <w:rPr>
+          <w:b/>
+        </w:rPr>
+        <w:t>t,df</w:t>
+      </w:r>
+      <w:proofErr w:type="spellEnd"/>
+      <w:proofErr w:type="gramEnd"/>
+      <w:r>
+        <w:t xml:space="preserve"> – Student’s </w:t>
+      </w:r>
+      <w:r>
+        <w:t>t-</w:t>
+      </w:r>
+      <w:r>
+        <w:t>distribution with shape parameter df.</w:t>
+      </w:r>
+    </w:p>
+    <w:p>
+      <w:pPr>
+        <w:pStyle w:val="ListParagraph"/>
+        <w:numPr>
+          <w:ilvl w:val="0"/>
+          <w:numId w:val="6"/>
+        </w:numPr>
+      </w:pPr>
+      <w:proofErr w:type="spellStart"/>
+      <w:proofErr w:type="gramStart"/>
+      <w:r>
+        <w:rPr>
+          <w:b/>
+        </w:rPr>
+        <w:t>triang,c</w:t>
+      </w:r>
+      <w:proofErr w:type="spellEnd"/>
+      <w:proofErr w:type="gramEnd"/>
+      <w:r>
+        <w:rPr>
+          <w:b/>
+        </w:rPr>
+        <w:t xml:space="preserve"> </w:t>
+      </w:r>
+      <w:r>
+        <w:t>– The triangular distribution with shape parameter c.</w:t>
+      </w:r>
+    </w:p>
+    <w:p>
+      <w:pPr>
+        <w:pStyle w:val="ListParagraph"/>
+        <w:numPr>
+          <w:ilvl w:val="0"/>
+          <w:numId w:val="6"/>
+        </w:numPr>
+      </w:pPr>
+      <w:r>
+        <w:rPr>
+          <w:b/>
+        </w:rPr>
+        <w:t xml:space="preserve">uniform </w:t>
+      </w:r>
+      <w:r>
+        <w:t>– The uniform distribution.</w:t>
+      </w:r>
+    </w:p>
+    <w:p>
+      <w:r>
+        <w:t>Details for these distributions and their parameters can be found in the</w:t>
+      </w:r>
+      <w:r>
+        <w:t xml:space="preserve"> </w:t>
+      </w:r>
+      <w:r>
+        <w:t>appendix</w:t>
+      </w:r>
+      <w:r>
+        <w:t>.</w:t>
+      </w:r>
+    </w:p>
+    <w:p>
+      <w:pPr>
+        <w:pStyle w:val="Heading2"/>
+      </w:pPr>
+      <w:r>
         <w:t>Fitting Empirical Data</w:t>
       </w:r>
     </w:p>
@@ -892,6 +1111,7 @@
         <w:ind w:left="720"/>
       </w:pPr>
       <w:r>
+        <w:lastRenderedPageBreak/>
         <w:t>G</w:t>
       </w:r>
       <w:r>
@@ -1033,41 +1253,504 @@
     </w:p>
     <w:p>
       <w:r>
+        <w:t xml:space="preserve">Note that </w:t>
+      </w:r>
+      <w:r>
+        <w:rPr>
+          <w:i/>
+        </w:rPr>
+        <w:t>Fit Data</w:t>
+      </w:r>
+      <w:r>
+        <w:t xml:space="preserve"> will only need to be done </w:t>
+      </w:r>
+      <w:r>
+        <w:t>when</w:t>
+      </w:r>
+      <w:r>
+        <w:t xml:space="preserve"> new empirical measurements are added. As long as rows 2 to 3 in the </w:t>
+      </w:r>
+      <w:r>
+        <w:rPr>
+          <w:i/>
+        </w:rPr>
+        <w:t xml:space="preserve">Dimension Data </w:t>
+      </w:r>
+      <w:r>
+        <w:t xml:space="preserve">sheet is populated, the </w:t>
+      </w:r>
+      <w:r>
+        <w:rPr>
+          <w:b/>
+        </w:rPr>
+        <w:t>fit</w:t>
+      </w:r>
+      <w:r>
+        <w:t xml:space="preserve"> distribution can be used.</w:t>
+      </w:r>
+    </w:p>
+    <w:p>
+      <w:pPr>
+        <w:pStyle w:val="Heading2"/>
+      </w:pPr>
+      <w:r>
+        <w:t>Plotting Results</w:t>
+      </w:r>
+    </w:p>
+    <w:p>
+      <w:r>
+        <w:t xml:space="preserve">The tool </w:t>
+      </w:r>
+      <w:r>
+        <w:t>can also plot results from the analysis</w:t>
+      </w:r>
+      <w:r>
+        <w:t xml:space="preserve"> as histograms</w:t>
+      </w:r>
+      <w:r>
+        <w:t xml:space="preserve">. Though Excel can be used to create graphs, the tool’s plots are more interactive, and allow easy comparison of different dimensions. </w:t>
+      </w:r>
+      <w:r>
+        <w:t xml:space="preserve">Note that to use the plotting functions, samples be saved. Make sure </w:t>
+      </w:r>
+      <w:r>
+        <w:rPr>
+          <w:i/>
+        </w:rPr>
+        <w:t>Generate Samples</w:t>
+      </w:r>
+      <w:r>
+        <w:t xml:space="preserve"> was run with cell A6 ticked so there are samples to plot.</w:t>
+      </w:r>
+    </w:p>
+    <w:p>
+      <w:pPr>
+        <w:pStyle w:val="ListParagraph"/>
+        <w:numPr>
+          <w:ilvl w:val="0"/>
+          <w:numId w:val="4"/>
+        </w:numPr>
+        <w:ind w:left="720"/>
+      </w:pPr>
+      <w:r>
+        <w:t>Fill cell B9 with the number of bins to use in histogram plots.</w:t>
+      </w:r>
+    </w:p>
+    <w:p>
+      <w:pPr>
+        <w:pStyle w:val="ListParagraph"/>
+        <w:numPr>
+          <w:ilvl w:val="0"/>
+          <w:numId w:val="4"/>
+        </w:numPr>
+        <w:ind w:left="720"/>
+      </w:pPr>
+      <w:r>
+        <w:t>Fill cell B11 and B16 with the dimensions and stackups you want to plot. The format is similar to columns K and S, ID numbers separated by commas.</w:t>
+      </w:r>
+    </w:p>
+    <w:p>
+      <w:pPr>
+        <w:pStyle w:val="ListParagraph"/>
+        <w:numPr>
+          <w:ilvl w:val="0"/>
+          <w:numId w:val="4"/>
+        </w:numPr>
+        <w:ind w:left="720"/>
+      </w:pPr>
+      <w:r>
+        <w:t>On rows 12-14 and 17-19, select the desired plot type.</w:t>
+      </w:r>
+    </w:p>
+    <w:p>
+      <w:pPr>
+        <w:pStyle w:val="ListParagraph"/>
+        <w:numPr>
+          <w:ilvl w:val="1"/>
+          <w:numId w:val="4"/>
+        </w:numPr>
+      </w:pPr>
+      <w:r>
+        <w:rPr>
+          <w:b/>
+        </w:rPr>
+        <w:t xml:space="preserve">Single figure and plot </w:t>
+      </w:r>
+      <w:r>
+        <w:t>– All histograms are plotted in a single figure with shared axes. This allows easy comparison of distributions.</w:t>
+      </w:r>
+    </w:p>
+    <w:p>
+      <w:pPr>
+        <w:pStyle w:val="ListParagraph"/>
+        <w:numPr>
+          <w:ilvl w:val="1"/>
+          <w:numId w:val="4"/>
+        </w:numPr>
+      </w:pPr>
+      <w:r>
+        <w:rPr>
+          <w:b/>
+        </w:rPr>
+        <w:t xml:space="preserve">Single figure, multiple plots </w:t>
+      </w:r>
+      <w:r>
+        <w:t xml:space="preserve">– The histograms are plotted in a single figure but </w:t>
+      </w:r>
+      <w:r>
+        <w:t>arranged vertically, each with its own y-axis. They share the same x-axis. This is useful when comparing distributions that would overlap if plotted with shared axes.</w:t>
+      </w:r>
+    </w:p>
+    <w:p>
+      <w:pPr>
+        <w:pStyle w:val="ListParagraph"/>
+        <w:numPr>
+          <w:ilvl w:val="1"/>
+          <w:numId w:val="4"/>
+        </w:numPr>
+      </w:pPr>
+      <w:r>
+        <w:rPr>
+          <w:b/>
+        </w:rPr>
+        <w:t>Multiple figures</w:t>
+      </w:r>
+      <w:r>
+        <w:t xml:space="preserve"> – Each histogram is plotted in its own figure, with its own axes. If plotting many dimensions/stackups, then many windows will be opened.</w:t>
+      </w:r>
+    </w:p>
+    <w:p>
+      <w:pPr>
+        <w:pStyle w:val="ListParagraph"/>
+        <w:numPr>
+          <w:ilvl w:val="0"/>
+          <w:numId w:val="4"/>
+        </w:numPr>
+        <w:ind w:left="720"/>
+      </w:pPr>
+      <w:r>
+        <w:t xml:space="preserve">Press </w:t>
+      </w:r>
+      <w:r>
+        <w:rPr>
+          <w:i/>
+        </w:rPr>
+        <w:t>Generate Plots</w:t>
+      </w:r>
+      <w:r>
+        <w:t xml:space="preserve"> to show the figures. Note that no other action can be taken until all windows have been closed.</w:t>
+      </w:r>
+    </w:p>
+    <w:p>
+      <w:pPr>
+        <w:rPr>
+          <w:rFonts w:asciiTheme="majorHAnsi" w:eastAsiaTheme="majorEastAsia" w:hAnsiTheme="majorHAnsi" w:cstheme="majorBidi"/>
+          <w:color w:val="2F5496" w:themeColor="accent1" w:themeShade="BF"/>
+          <w:sz w:val="30"/>
+          <w:szCs w:val="30"/>
+        </w:rPr>
+      </w:pPr>
+      <w:r>
+        <w:br w:type="page"/>
+      </w:r>
+    </w:p>
+    <w:p>
+      <w:pPr>
+        <w:pStyle w:val="Heading1"/>
+      </w:pPr>
+      <w:r>
         <w:lastRenderedPageBreak/>
-        <w:t xml:space="preserve">Note that </w:t>
+        <w:t>Appendix</w:t>
+      </w:r>
+    </w:p>
+    <w:p>
+      <w:pPr>
+        <w:pStyle w:val="Heading2"/>
+      </w:pPr>
+      <w:r>
+        <w:t>Normal Distribution</w:t>
+      </w:r>
+    </w:p>
+    <w:p>
+      <w:r>
+        <w:t>The normal distribution will be centered about the nominal dimension, with a standard deviation equal to the tolerance divided by the accuracy. For example, if a dimension is defined with nominal 1.5, tolerance 0.15, accuracy 3, and distribution “normal”, the dimension instances will be normally distributed with a mean of 1.5 and a standard deviation of 0.05.</w:t>
+      </w:r>
+    </w:p>
+    <w:p>
+      <w:pPr>
+        <w:pStyle w:val="Heading2"/>
+      </w:pPr>
+      <w:r>
+        <w:t>Skewed Normal Distribution</w:t>
+      </w:r>
+    </w:p>
+    <w:p>
+      <w:r>
+        <w:t>The skewed normal distribution is the normal distribution but with a non-zero skewedness</w:t>
+      </w:r>
+      <w:r>
+        <w:t xml:space="preserve"> </w:t>
+      </w:r>
+      <w:r>
+        <w:rPr>
+          <w:b/>
+        </w:rPr>
+        <w:t>a</w:t>
+      </w:r>
+      <w:r>
+        <w:t>.</w:t>
+      </w:r>
+      <w:r>
+        <w:t xml:space="preserve"> If </w:t>
+      </w:r>
+      <w:r>
+        <w:rPr>
+          <w:b/>
+        </w:rPr>
+        <w:t>a</w:t>
+      </w:r>
+      <w:r>
+        <w:t xml:space="preserve"> is larger than zero, the distribution skews towards higher values. If </w:t>
+      </w:r>
+      <w:r>
+        <w:rPr>
+          <w:b/>
+        </w:rPr>
+        <w:t>a</w:t>
+      </w:r>
+      <w:r>
+        <w:t xml:space="preserve"> is smaller than zero, the distribution skews towards lower values. When </w:t>
+      </w:r>
+      <w:r>
+        <w:rPr>
+          <w:b/>
+        </w:rPr>
+        <w:t>a</w:t>
+      </w:r>
+      <w:r>
+        <w:t xml:space="preserve"> is zero, the distribution is normal.</w:t>
+      </w:r>
+    </w:p>
+    <w:p>
+      <w:pPr>
+        <w:pStyle w:val="Heading2"/>
+      </w:pPr>
+      <w:r>
+        <w:t>Beta Distribution</w:t>
+      </w:r>
+    </w:p>
+    <w:p>
+      <w:r>
+        <w:t xml:space="preserve">The beta distribution is a family of probability distributions parametrized by two positive shape parameters </w:t>
+      </w:r>
+      <w:r>
+        <w:t>α and β</w:t>
+      </w:r>
+      <w:r>
+        <w:t xml:space="preserve">. The mean of the distribution is </w:t>
+      </w:r>
+      <w:r>
+        <w:t>shifted</w:t>
+      </w:r>
+      <w:r>
+        <w:t xml:space="preserve"> </w:t>
+      </w:r>
+      <w:r>
+        <w:t>to fall on the desired nominal value. The</w:t>
+      </w:r>
+      <w:r>
+        <w:t xml:space="preserve"> location of the mean</w:t>
+      </w:r>
+      <w:r>
+        <w:t xml:space="preserve"> can be computed with the following equation:</w:t>
+      </w:r>
+    </w:p>
+    <w:p>
+      <m:oMathPara>
+        <m:oMath>
+          <m:sSub>
+            <m:sSubPr>
+              <m:ctrlPr>
+                <w:rPr>
+                  <w:rFonts w:ascii="Cambria Math" w:hAnsi="Cambria Math"/>
+                  <w:i/>
+                </w:rPr>
+              </m:ctrlPr>
+            </m:sSubPr>
+            <m:e>
+              <m:r>
+                <w:rPr>
+                  <w:rFonts w:ascii="Cambria Math" w:hAnsi="Cambria Math"/>
+                </w:rPr>
+                <m:t>μ</m:t>
+              </m:r>
+            </m:e>
+            <m:sub>
+              <m:r>
+                <w:rPr>
+                  <w:rFonts w:ascii="Cambria Math" w:hAnsi="Cambria Math"/>
+                </w:rPr>
+                <m:t>s</m:t>
+              </m:r>
+            </m:sub>
+          </m:sSub>
+          <m:r>
+            <w:rPr>
+              <w:rFonts w:ascii="Cambria Math" w:hAnsi="Cambria Math"/>
+            </w:rPr>
+            <m:t>=</m:t>
+          </m:r>
+          <m:f>
+            <m:fPr>
+              <m:ctrlPr>
+                <w:rPr>
+                  <w:rFonts w:ascii="Cambria Math" w:hAnsi="Cambria Math"/>
+                  <w:i/>
+                </w:rPr>
+              </m:ctrlPr>
+            </m:fPr>
+            <m:num>
+              <m:r>
+                <w:rPr>
+                  <w:rFonts w:ascii="Cambria Math" w:hAnsi="Cambria Math"/>
+                </w:rPr>
+                <m:t>σ</m:t>
+              </m:r>
+            </m:num>
+            <m:den>
+              <m:r>
+                <w:rPr>
+                  <w:rFonts w:ascii="Cambria Math" w:hAnsi="Cambria Math"/>
+                </w:rPr>
+                <m:t>1+</m:t>
+              </m:r>
+              <m:f>
+                <m:fPr>
+                  <m:ctrlPr>
+                    <w:rPr>
+                      <w:rFonts w:ascii="Cambria Math" w:hAnsi="Cambria Math"/>
+                      <w:i/>
+                    </w:rPr>
+                  </m:ctrlPr>
+                </m:fPr>
+                <m:num>
+                  <m:r>
+                    <w:rPr>
+                      <w:rFonts w:ascii="Cambria Math" w:hAnsi="Cambria Math"/>
+                    </w:rPr>
+                    <m:t>β</m:t>
+                  </m:r>
+                </m:num>
+                <m:den>
+                  <m:r>
+                    <w:rPr>
+                      <w:rFonts w:ascii="Cambria Math" w:hAnsi="Cambria Math"/>
+                    </w:rPr>
+                    <m:t>α</m:t>
+                  </m:r>
+                </m:den>
+              </m:f>
+            </m:den>
+          </m:f>
+          <m:r>
+            <w:rPr>
+              <w:rFonts w:ascii="Cambria Math" w:hAnsi="Cambria Math"/>
+            </w:rPr>
+            <m:t>+</m:t>
+          </m:r>
+          <m:r>
+            <w:rPr>
+              <w:rFonts w:ascii="Cambria Math" w:hAnsi="Cambria Math"/>
+            </w:rPr>
+            <m:t>μ</m:t>
+          </m:r>
+        </m:oMath>
+      </m:oMathPara>
+    </w:p>
+    <w:p>
+      <w:r>
+        <w:t>Where</w:t>
+      </w:r>
+      <w:r>
+        <w:t xml:space="preserve"> </w:t>
       </w:r>
       <w:r>
         <w:rPr>
           <w:i/>
         </w:rPr>
-        <w:t>Fit Data</w:t>
-      </w:r>
-      <w:r>
-        <w:t xml:space="preserve"> will only need to be done </w:t>
-      </w:r>
-      <w:r>
-        <w:t>when</w:t>
-      </w:r>
-      <w:r>
-        <w:t xml:space="preserve"> new empirical measurements are added. As long as rows 2 to 3 in the </w:t>
-      </w:r>
+        <w:t>μ</w:t>
+      </w:r>
+      <w:r>
+        <w:t xml:space="preserve"> is the nominal value</w:t>
+      </w:r>
+      <w:r>
+        <w:t xml:space="preserve">, </w:t>
+      </w:r>
+      <w:proofErr w:type="spellStart"/>
       <w:r>
         <w:rPr>
           <w:i/>
         </w:rPr>
-        <w:t xml:space="preserve">Dimension Data </w:t>
-      </w:r>
-      <w:r>
-        <w:t xml:space="preserve">sheet is populated, the </w:t>
-      </w:r>
-      <w:r>
-        <w:rPr>
-          <w:b/>
-        </w:rPr>
-        <w:t>fit</w:t>
-      </w:r>
-      <w:r>
-        <w:t xml:space="preserve"> distribution can be used.</w:t>
+        <w:t>μ</w:t>
+      </w:r>
+      <w:r>
+        <w:rPr>
+          <w:i/>
+          <w:vertAlign w:val="subscript"/>
+        </w:rPr>
+        <w:t>S</w:t>
+      </w:r>
+      <w:proofErr w:type="spellEnd"/>
+      <w:r>
+        <w:t xml:space="preserve"> </w:t>
+      </w:r>
+      <w:r>
+        <w:t xml:space="preserve">is the shifted mean, </w:t>
+      </w:r>
+      <w:r>
+        <w:t xml:space="preserve">and </w:t>
+      </w:r>
+      <w:r>
+        <w:rPr>
+          <w:i/>
+        </w:rPr>
+        <w:t>σ</w:t>
+      </w:r>
+      <w:r>
+        <w:t xml:space="preserve"> is the standard deviation.</w:t>
+      </w:r>
+      <w:r>
+        <w:t xml:space="preserve"> For example,</w:t>
+      </w:r>
+      <w:r>
+        <w:t xml:space="preserve"> </w:t>
+      </w:r>
+      <w:r>
+        <w:t>i</w:t>
+      </w:r>
+      <w:r>
+        <w:t xml:space="preserve">f </w:t>
+      </w:r>
+      <w:r>
+        <w:t>α and β</w:t>
+      </w:r>
+      <w:r>
+        <w:t xml:space="preserve"> have the same value, the mean will </w:t>
+      </w:r>
+      <w:r>
+        <w:t>be shifted by 0.5</w:t>
+      </w:r>
+      <w:r>
+        <w:rPr>
+          <w:i/>
+        </w:rPr>
+        <w:t>σ</w:t>
+      </w:r>
+      <w:r>
+        <w:rPr>
+          <w:i/>
+        </w:rPr>
+        <w:t xml:space="preserve">. </w:t>
       </w:r>
     </w:p>
     <w:p>
@@ -1075,153 +1758,157 @@
         <w:pStyle w:val="Heading2"/>
       </w:pPr>
       <w:r>
-        <w:t>Plotting Results</w:t>
-      </w:r>
-    </w:p>
-    <w:p>
-      <w:r>
-        <w:t xml:space="preserve">The tool </w:t>
-      </w:r>
-      <w:r>
-        <w:t>can also plot results from the analysis</w:t>
-      </w:r>
-      <w:r>
-        <w:t xml:space="preserve"> as histograms</w:t>
-      </w:r>
-      <w:r>
-        <w:t xml:space="preserve">. Though Excel can be used to create graphs, the tool’s plots are more interactive, and allow easy comparison of different dimensions. </w:t>
-      </w:r>
-      <w:r>
-        <w:t xml:space="preserve">Note that to use the plotting functions, samples be saved. Make sure </w:t>
-      </w:r>
-      <w:r>
-        <w:rPr>
-          <w:i/>
-        </w:rPr>
-        <w:t>Generate Samples</w:t>
-      </w:r>
-      <w:r>
-        <w:t xml:space="preserve"> was run with cell A6 ticked so there are samples to plot.</w:t>
+        <w:t>Student’s T</w:t>
+      </w:r>
+      <w:r>
+        <w:t>-d</w:t>
+      </w:r>
+      <w:r>
+        <w:t>istribution</w:t>
+      </w:r>
+    </w:p>
+    <w:p>
+      <w:r>
+        <w:t xml:space="preserve">The Student’s </w:t>
+      </w:r>
+      <w:r>
+        <w:t>t-</w:t>
+      </w:r>
+      <w:r>
+        <w:t>distribution is useful when estimating the mean of a normally distributed population but the sample size is small and population standard deviation is unknown.</w:t>
+      </w:r>
+      <w:r>
+        <w:t xml:space="preserve"> Essentially, it accounts for uncertainty by spreading out the normal distribution. As the number of </w:t>
+      </w:r>
+      <w:r>
+        <w:t>degrees of freedom</w:t>
+      </w:r>
+      <w:r>
+        <w:t xml:space="preserve"> grows, the Student’s t-distribution approaches</w:t>
+      </w:r>
+      <w:r>
+        <w:t xml:space="preserve"> the normal distribution. The degrees of freedom </w:t>
+      </w:r>
+      <w:r>
+        <w:rPr>
+          <w:b/>
+        </w:rPr>
+        <w:t>df</w:t>
+      </w:r>
+      <w:r>
+        <w:t xml:space="preserve"> is calculated by subtracting 1 from the number of samples.</w:t>
+      </w:r>
+    </w:p>
+    <w:p>
+      <w:pPr>
+        <w:pStyle w:val="Heading2"/>
+      </w:pPr>
+      <w:r>
+        <w:t>Triangular Distribution</w:t>
+      </w:r>
+    </w:p>
+    <w:p>
+      <w:r>
+        <w:t xml:space="preserve">The triangular distribution takes on the shape of a triangle and is often used as a “lack of knowledge” distribution. By guessing the lower bound, the upper bound, and the most likely value, </w:t>
+      </w:r>
+      <w:r>
+        <w:t>a</w:t>
+      </w:r>
+      <w:r>
+        <w:t xml:space="preserve"> triangular distribution can be created.</w:t>
+      </w:r>
+      <w:r>
+        <w:t xml:space="preserve"> </w:t>
+      </w:r>
+      <w:r>
+        <w:t xml:space="preserve">The probability begins increasing starting at the lower bound, starts decreasing at the most likely value, and becomes zero at the upper bound. </w:t>
+      </w:r>
+      <w:r>
+        <w:t xml:space="preserve">In this </w:t>
+      </w:r>
+      <w:r>
+        <w:t>program</w:t>
+      </w:r>
+      <w:r>
+        <w:t xml:space="preserve">, the nominal value minus the tolerance is used as the lower bound, the nominal value plus the tolerance is used as the upper bound, and the shape parameter </w:t>
+      </w:r>
+      <w:r>
+        <w:rPr>
+          <w:b/>
+        </w:rPr>
+        <w:t>c</w:t>
+      </w:r>
+      <w:r>
+        <w:t xml:space="preserve"> is the most likely value.</w:t>
+      </w:r>
+      <w:r>
+        <w:t xml:space="preserve"> For example, if the nominal value is 0, the tolerance is 1, and the shape parameter is 0.5, then a triangular distribution will be created with lower bound -1, upper bound 1, and the peak of the triangle will be perfectly centered at 0.</w:t>
+      </w:r>
+      <w:r>
+        <w:t xml:space="preserve"> This distribution ignores the </w:t>
+      </w:r>
+      <w:r>
+        <w:rPr>
+          <w:b/>
+        </w:rPr>
+        <w:t xml:space="preserve">accuracy </w:t>
+      </w:r>
+      <w:r>
+        <w:t>parameter.</w:t>
+      </w:r>
+    </w:p>
+    <w:p>
+      <w:pPr>
+        <w:pStyle w:val="Heading2"/>
+      </w:pPr>
+      <w:r>
+        <w:t>Uniform Distribution</w:t>
+      </w:r>
+    </w:p>
+    <w:p>
+      <w:r>
+        <w:t xml:space="preserve">The probability is constant throughout the </w:t>
+      </w:r>
+      <w:r>
+        <w:t xml:space="preserve">span of the </w:t>
+      </w:r>
+      <w:r>
+        <w:t>distribution.</w:t>
+      </w:r>
+      <w:r>
+        <w:t xml:space="preserve"> Outside the span the probability is zero. </w:t>
+      </w:r>
+      <w:r>
+        <w:t xml:space="preserve">This represents a situation where all values within the span are equally likely to occur. </w:t>
+      </w:r>
+      <w:r>
+        <w:t xml:space="preserve">The mean of the distribution is at the nominal value, and the span is equal to </w:t>
+      </w:r>
+      <w:r>
+        <w:t xml:space="preserve">double </w:t>
       </w:r>
       <w:bookmarkStart w:id="0" w:name="_GoBack"/>
       <w:bookmarkEnd w:id="0"/>
-    </w:p>
-    <w:p>
-      <w:pPr>
-        <w:pStyle w:val="ListParagraph"/>
-        <w:numPr>
-          <w:ilvl w:val="0"/>
-          <w:numId w:val="4"/>
-        </w:numPr>
-        <w:ind w:left="720"/>
-      </w:pPr>
-      <w:r>
-        <w:t>Fill cell B9 with the number of bins to use in histogram plots.</w:t>
-      </w:r>
-    </w:p>
-    <w:p>
-      <w:pPr>
-        <w:pStyle w:val="ListParagraph"/>
-        <w:numPr>
-          <w:ilvl w:val="0"/>
-          <w:numId w:val="4"/>
-        </w:numPr>
-        <w:ind w:left="720"/>
-      </w:pPr>
-      <w:r>
-        <w:t>Fill cell B11 and B16 with the dimensions and stackups you want to plot. The format is similar to columns K and S, ID numbers separated by commas.</w:t>
-      </w:r>
-    </w:p>
-    <w:p>
-      <w:pPr>
-        <w:pStyle w:val="ListParagraph"/>
-        <w:numPr>
-          <w:ilvl w:val="0"/>
-          <w:numId w:val="4"/>
-        </w:numPr>
-        <w:ind w:left="720"/>
-      </w:pPr>
-      <w:r>
-        <w:t>On rows 12-14 and 17-19, select the desired plot type.</w:t>
-      </w:r>
-    </w:p>
-    <w:p>
-      <w:pPr>
-        <w:pStyle w:val="ListParagraph"/>
-        <w:numPr>
-          <w:ilvl w:val="1"/>
-          <w:numId w:val="4"/>
-        </w:numPr>
-      </w:pPr>
-      <w:r>
-        <w:rPr>
-          <w:b/>
-        </w:rPr>
-        <w:t xml:space="preserve">Single figure and plot </w:t>
-      </w:r>
-      <w:r>
-        <w:t>– All histograms are plotted in a single figure with shared axes. This allows easy comparison of distributions.</w:t>
-      </w:r>
-    </w:p>
-    <w:p>
-      <w:pPr>
-        <w:pStyle w:val="ListParagraph"/>
-        <w:numPr>
-          <w:ilvl w:val="1"/>
-          <w:numId w:val="4"/>
-        </w:numPr>
-      </w:pPr>
-      <w:r>
-        <w:rPr>
-          <w:b/>
-        </w:rPr>
-        <w:t xml:space="preserve">Single figure, multiple plots </w:t>
-      </w:r>
-      <w:r>
-        <w:t xml:space="preserve">– The histograms are plotted in a single figure but </w:t>
-      </w:r>
-      <w:r>
-        <w:t>arranged vertically, each with its own y-axis. They share the same x-axis. This is useful when comparing distributions that would overlap if plotted with shared axes.</w:t>
-      </w:r>
-    </w:p>
-    <w:p>
-      <w:pPr>
-        <w:pStyle w:val="ListParagraph"/>
-        <w:numPr>
-          <w:ilvl w:val="1"/>
-          <w:numId w:val="4"/>
-        </w:numPr>
-      </w:pPr>
-      <w:r>
-        <w:rPr>
-          <w:b/>
-        </w:rPr>
-        <w:t>Multiple figures</w:t>
-      </w:r>
-      <w:r>
-        <w:t xml:space="preserve"> – Each histogram is plotted in its own figure, with its own axes. If plotting many dimensions/stackups, then many windows will be opened.</w:t>
-      </w:r>
-    </w:p>
-    <w:p>
-      <w:pPr>
-        <w:pStyle w:val="ListParagraph"/>
-        <w:numPr>
-          <w:ilvl w:val="0"/>
-          <w:numId w:val="4"/>
-        </w:numPr>
-        <w:ind w:left="720"/>
-      </w:pPr>
-      <w:r>
-        <w:t xml:space="preserve">Press </w:t>
-      </w:r>
-      <w:r>
-        <w:rPr>
-          <w:i/>
-        </w:rPr>
-        <w:t>Generate Plots</w:t>
-      </w:r>
-      <w:r>
-        <w:t xml:space="preserve"> to show the figures. Note that no other action can be taken until all windows have been closed.</w:t>
+      <w:r>
+        <w:t xml:space="preserve">the </w:t>
+      </w:r>
+      <w:r>
+        <w:t>tolerance</w:t>
+      </w:r>
+      <w:r>
+        <w:t>.</w:t>
+      </w:r>
+      <w:r>
+        <w:t xml:space="preserve"> This distribution ignores the </w:t>
+      </w:r>
+      <w:r>
+        <w:rPr>
+          <w:b/>
+        </w:rPr>
+        <w:t>accuracy</w:t>
+      </w:r>
+      <w:r>
+        <w:t xml:space="preserve"> parameter.</w:t>
       </w:r>
     </w:p>
     <w:sectPr>
@@ -1409,6 +2096,178 @@
     </w:lvl>
   </w:abstractNum>
   <w:abstractNum w:abstractNumId="2" w15:restartNumberingAfterBreak="0">
+    <w:nsid w:val="3B1562B8"/>
+    <w:multiLevelType w:val="hybridMultilevel"/>
+    <w:tmpl w:val="CE1A69CE"/>
+    <w:lvl w:ilvl="0" w:tplc="0409000F">
+      <w:start w:val="1"/>
+      <w:numFmt w:val="decimal"/>
+      <w:lvlText w:val="%1."/>
+      <w:lvlJc w:val="left"/>
+      <w:pPr>
+        <w:ind w:left="765" w:hanging="360"/>
+      </w:pPr>
+    </w:lvl>
+    <w:lvl w:ilvl="1" w:tplc="04090019">
+      <w:start w:val="1"/>
+      <w:numFmt w:val="lowerLetter"/>
+      <w:lvlText w:val="%2."/>
+      <w:lvlJc w:val="left"/>
+      <w:pPr>
+        <w:ind w:left="1485" w:hanging="360"/>
+      </w:pPr>
+    </w:lvl>
+    <w:lvl w:ilvl="2" w:tplc="0409001B">
+      <w:start w:val="1"/>
+      <w:numFmt w:val="lowerRoman"/>
+      <w:lvlText w:val="%3."/>
+      <w:lvlJc w:val="right"/>
+      <w:pPr>
+        <w:ind w:left="2205" w:hanging="180"/>
+      </w:pPr>
+    </w:lvl>
+    <w:lvl w:ilvl="3" w:tplc="0409000F" w:tentative="1">
+      <w:start w:val="1"/>
+      <w:numFmt w:val="decimal"/>
+      <w:lvlText w:val="%4."/>
+      <w:lvlJc w:val="left"/>
+      <w:pPr>
+        <w:ind w:left="2925" w:hanging="360"/>
+      </w:pPr>
+    </w:lvl>
+    <w:lvl w:ilvl="4" w:tplc="04090019" w:tentative="1">
+      <w:start w:val="1"/>
+      <w:numFmt w:val="lowerLetter"/>
+      <w:lvlText w:val="%5."/>
+      <w:lvlJc w:val="left"/>
+      <w:pPr>
+        <w:ind w:left="3645" w:hanging="360"/>
+      </w:pPr>
+    </w:lvl>
+    <w:lvl w:ilvl="5" w:tplc="0409001B" w:tentative="1">
+      <w:start w:val="1"/>
+      <w:numFmt w:val="lowerRoman"/>
+      <w:lvlText w:val="%6."/>
+      <w:lvlJc w:val="right"/>
+      <w:pPr>
+        <w:ind w:left="4365" w:hanging="180"/>
+      </w:pPr>
+    </w:lvl>
+    <w:lvl w:ilvl="6" w:tplc="0409000F" w:tentative="1">
+      <w:start w:val="1"/>
+      <w:numFmt w:val="decimal"/>
+      <w:lvlText w:val="%7."/>
+      <w:lvlJc w:val="left"/>
+      <w:pPr>
+        <w:ind w:left="5085" w:hanging="360"/>
+      </w:pPr>
+    </w:lvl>
+    <w:lvl w:ilvl="7" w:tplc="04090019" w:tentative="1">
+      <w:start w:val="1"/>
+      <w:numFmt w:val="lowerLetter"/>
+      <w:lvlText w:val="%8."/>
+      <w:lvlJc w:val="left"/>
+      <w:pPr>
+        <w:ind w:left="5805" w:hanging="360"/>
+      </w:pPr>
+    </w:lvl>
+    <w:lvl w:ilvl="8" w:tplc="0409001B" w:tentative="1">
+      <w:start w:val="1"/>
+      <w:numFmt w:val="lowerRoman"/>
+      <w:lvlText w:val="%9."/>
+      <w:lvlJc w:val="right"/>
+      <w:pPr>
+        <w:ind w:left="6525" w:hanging="180"/>
+      </w:pPr>
+    </w:lvl>
+  </w:abstractNum>
+  <w:abstractNum w:abstractNumId="3" w15:restartNumberingAfterBreak="0">
+    <w:nsid w:val="68001DB2"/>
+    <w:multiLevelType w:val="hybridMultilevel"/>
+    <w:tmpl w:val="C8CEFEDC"/>
+    <w:lvl w:ilvl="0" w:tplc="04090019">
+      <w:start w:val="1"/>
+      <w:numFmt w:val="lowerLetter"/>
+      <w:lvlText w:val="%1."/>
+      <w:lvlJc w:val="left"/>
+      <w:pPr>
+        <w:ind w:left="1485" w:hanging="360"/>
+      </w:pPr>
+    </w:lvl>
+    <w:lvl w:ilvl="1" w:tplc="04090019" w:tentative="1">
+      <w:start w:val="1"/>
+      <w:numFmt w:val="lowerLetter"/>
+      <w:lvlText w:val="%2."/>
+      <w:lvlJc w:val="left"/>
+      <w:pPr>
+        <w:ind w:left="2205" w:hanging="360"/>
+      </w:pPr>
+    </w:lvl>
+    <w:lvl w:ilvl="2" w:tplc="0409001B" w:tentative="1">
+      <w:start w:val="1"/>
+      <w:numFmt w:val="lowerRoman"/>
+      <w:lvlText w:val="%3."/>
+      <w:lvlJc w:val="right"/>
+      <w:pPr>
+        <w:ind w:left="2925" w:hanging="180"/>
+      </w:pPr>
+    </w:lvl>
+    <w:lvl w:ilvl="3" w:tplc="0409000F" w:tentative="1">
+      <w:start w:val="1"/>
+      <w:numFmt w:val="decimal"/>
+      <w:lvlText w:val="%4."/>
+      <w:lvlJc w:val="left"/>
+      <w:pPr>
+        <w:ind w:left="3645" w:hanging="360"/>
+      </w:pPr>
+    </w:lvl>
+    <w:lvl w:ilvl="4" w:tplc="04090019" w:tentative="1">
+      <w:start w:val="1"/>
+      <w:numFmt w:val="lowerLetter"/>
+      <w:lvlText w:val="%5."/>
+      <w:lvlJc w:val="left"/>
+      <w:pPr>
+        <w:ind w:left="4365" w:hanging="360"/>
+      </w:pPr>
+    </w:lvl>
+    <w:lvl w:ilvl="5" w:tplc="0409001B" w:tentative="1">
+      <w:start w:val="1"/>
+      <w:numFmt w:val="lowerRoman"/>
+      <w:lvlText w:val="%6."/>
+      <w:lvlJc w:val="right"/>
+      <w:pPr>
+        <w:ind w:left="5085" w:hanging="180"/>
+      </w:pPr>
+    </w:lvl>
+    <w:lvl w:ilvl="6" w:tplc="0409000F" w:tentative="1">
+      <w:start w:val="1"/>
+      <w:numFmt w:val="decimal"/>
+      <w:lvlText w:val="%7."/>
+      <w:lvlJc w:val="left"/>
+      <w:pPr>
+        <w:ind w:left="5805" w:hanging="360"/>
+      </w:pPr>
+    </w:lvl>
+    <w:lvl w:ilvl="7" w:tplc="04090019" w:tentative="1">
+      <w:start w:val="1"/>
+      <w:numFmt w:val="lowerLetter"/>
+      <w:lvlText w:val="%8."/>
+      <w:lvlJc w:val="left"/>
+      <w:pPr>
+        <w:ind w:left="6525" w:hanging="360"/>
+      </w:pPr>
+    </w:lvl>
+    <w:lvl w:ilvl="8" w:tplc="0409001B" w:tentative="1">
+      <w:start w:val="1"/>
+      <w:numFmt w:val="lowerRoman"/>
+      <w:lvlText w:val="%9."/>
+      <w:lvlJc w:val="right"/>
+      <w:pPr>
+        <w:ind w:left="7245" w:hanging="180"/>
+      </w:pPr>
+    </w:lvl>
+  </w:abstractNum>
+  <w:abstractNum w:abstractNumId="4" w15:restartNumberingAfterBreak="0">
     <w:nsid w:val="6B835A50"/>
     <w:multiLevelType w:val="hybridMultilevel"/>
     <w:tmpl w:val="CE1A69CE"/>
@@ -1494,7 +2353,7 @@
       </w:pPr>
     </w:lvl>
   </w:abstractNum>
-  <w:abstractNum w:abstractNumId="3" w15:restartNumberingAfterBreak="0">
+  <w:abstractNum w:abstractNumId="5" w15:restartNumberingAfterBreak="0">
     <w:nsid w:val="7FDF5C4D"/>
     <w:multiLevelType w:val="hybridMultilevel"/>
     <w:tmpl w:val="6A6AF8F4"/>
@@ -1581,16 +2440,22 @@
     </w:lvl>
   </w:abstractNum>
   <w:num w:numId="1">
-    <w:abstractNumId w:val="2"/>
+    <w:abstractNumId w:val="4"/>
   </w:num>
   <w:num w:numId="2">
-    <w:abstractNumId w:val="3"/>
+    <w:abstractNumId w:val="5"/>
   </w:num>
   <w:num w:numId="3">
     <w:abstractNumId w:val="0"/>
   </w:num>
   <w:num w:numId="4">
     <w:abstractNumId w:val="1"/>
+  </w:num>
+  <w:num w:numId="5">
+    <w:abstractNumId w:val="3"/>
+  </w:num>
+  <w:num w:numId="6">
+    <w:abstractNumId w:val="2"/>
   </w:num>
 </w:numbering>
 </file>
@@ -2043,7 +2908,6 @@
     <w:next w:val="Normal"/>
     <w:link w:val="Heading3Char"/>
     <w:uiPriority w:val="9"/>
-    <w:semiHidden/>
     <w:unhideWhenUsed/>
     <w:qFormat/>
     <w:rsid w:val="004C36E9"/>
@@ -2258,7 +3122,6 @@
     <w:basedOn w:val="DefaultParagraphFont"/>
     <w:link w:val="Heading3"/>
     <w:uiPriority w:val="9"/>
-    <w:semiHidden/>
     <w:rsid w:val="004C36E9"/>
     <w:rPr>
       <w:rFonts w:asciiTheme="majorHAnsi" w:eastAsiaTheme="majorEastAsia" w:hAnsiTheme="majorHAnsi" w:cstheme="majorBidi"/>
@@ -2616,6 +3479,39 @@
       <w:ind w:left="720"/>
       <w:contextualSpacing/>
     </w:pPr>
+  </w:style>
+  <w:style w:type="character" w:styleId="PlaceholderText">
+    <w:name w:val="Placeholder Text"/>
+    <w:basedOn w:val="DefaultParagraphFont"/>
+    <w:uiPriority w:val="99"/>
+    <w:semiHidden/>
+    <w:rsid w:val="006B72E4"/>
+    <w:rPr>
+      <w:color w:val="808080"/>
+    </w:rPr>
+  </w:style>
+  <w:style w:type="character" w:styleId="Hyperlink">
+    <w:name w:val="Hyperlink"/>
+    <w:basedOn w:val="DefaultParagraphFont"/>
+    <w:uiPriority w:val="99"/>
+    <w:unhideWhenUsed/>
+    <w:rsid w:val="00F5377A"/>
+    <w:rPr>
+      <w:color w:val="0563C1" w:themeColor="hyperlink"/>
+      <w:u w:val="single"/>
+    </w:rPr>
+  </w:style>
+  <w:style w:type="character" w:styleId="UnresolvedMention">
+    <w:name w:val="Unresolved Mention"/>
+    <w:basedOn w:val="DefaultParagraphFont"/>
+    <w:uiPriority w:val="99"/>
+    <w:semiHidden/>
+    <w:unhideWhenUsed/>
+    <w:rsid w:val="00F5377A"/>
+    <w:rPr>
+      <w:color w:val="605E5C"/>
+      <w:shd w:val="clear" w:color="auto" w:fill="E1DFDD"/>
+    </w:rPr>
   </w:style>
 </w:styles>
 </file>
@@ -2920,7 +3816,7 @@
 </file>
 
 <file path=customXml/itemProps1.xml><?xml version="1.0" encoding="utf-8"?>
-<ds:datastoreItem xmlns:ds="http://schemas.openxmlformats.org/officeDocument/2006/customXml" ds:itemID="{4F07CB47-3307-453A-8085-876990901081}">
+<ds:datastoreItem xmlns:ds="http://schemas.openxmlformats.org/officeDocument/2006/customXml" ds:itemID="{F44FCBF9-AFE0-45E1-9754-387658EEC77C}">
   <ds:schemaRefs>
     <ds:schemaRef ds:uri="http://schemas.openxmlformats.org/officeDocument/2006/bibliography"/>
   </ds:schemaRefs>

</xml_diff>